<commit_message>
Actualización General Proyecto AthletIA + Documentación al día.
</commit_message>
<xml_diff>
--- a/Fase 2/Evidencias Proyecto/Sprints/Review/Sprint Review 1 – (11 al 15 de agosto).docx
+++ b/Fase 2/Evidencias Proyecto/Sprints/Review/Sprint Review 1 – (11 al 15 de agosto).docx
@@ -23,7 +23,9 @@
         <w:rPr>
           <w:rFonts w:ascii="Arial" w:cs="Arial" w:eastAsia="Arial" w:hAnsi="Arial"/>
           <w:b w:val="0"/>
+          <w:bCs w:val="0"/>
           <w:i w:val="0"/>
+          <w:iCs w:val="0"/>
           <w:smallCaps w:val="0"/>
           <w:strike w:val="0"/>
           <w:color w:val="000000"/>
@@ -39,13 +41,15 @@
           <w:pgNumType w:start="1"/>
         </w:sectPr>
       </w:pPr>
-      <w:bookmarkStart w:colFirst="0" w:colLast="0" w:name="_n9kkzwjymxb0" w:id="0"/>
+      <w:bookmarkStart w:colFirst="0" w:colLast="0" w:name="_omcmekcn7i9" w:id="0"/>
       <w:bookmarkEnd w:id="0"/>
       <w:r>
         <w:rPr>
           <w:rFonts w:ascii="Arial" w:cs="Arial" w:eastAsia="Arial" w:hAnsi="Arial"/>
           <w:b w:val="0"/>
+          <w:bCs w:val="0"/>
           <w:i w:val="0"/>
+          <w:iCs w:val="0"/>
           <w:smallCaps w:val="0"/>
           <w:strike w:val="0"/>
           <w:color w:val="000000"/>
@@ -69,6 +73,7 @@
         <w:pStyle w:val="Heading1"/>
         <w:rPr>
           <w:b w:val="1"/>
+          <w:bCs w:val="1"/>
         </w:rPr>
       </w:pPr>
       <w:bookmarkStart w:colFirst="0" w:colLast="0" w:name="_taitajf346u3" w:id="1"/>
@@ -76,6 +81,7 @@
       <w:r>
         <w:rPr>
           <w:b w:val="1"/>
+          <w:bCs w:val="1"/>
           <w:rtl w:val="0"/>
         </w:rPr>
         <w:t xml:space="preserve">Duración del Sprint:</w:t>
@@ -233,6 +239,7 @@
         <w:ind w:left="720" w:hanging="360"/>
         <w:rPr>
           <w:b w:val="1"/>
+          <w:bCs w:val="1"/>
           <w:sz w:val="40"/>
           <w:szCs w:val="40"/>
         </w:rPr>
@@ -242,6 +249,7 @@
       <w:r>
         <w:rPr>
           <w:b w:val="1"/>
+          <w:bCs w:val="1"/>
           <w:rtl w:val="0"/>
         </w:rPr>
         <w:t xml:space="preserve"> Objetivo del Sprint</w:t>
@@ -286,6 +294,7 @@
         <w:ind w:left="720" w:hanging="360"/>
         <w:rPr>
           <w:b w:val="1"/>
+          <w:bCs w:val="1"/>
           <w:sz w:val="40"/>
           <w:szCs w:val="40"/>
         </w:rPr>
@@ -295,6 +304,7 @@
       <w:r>
         <w:rPr>
           <w:b w:val="1"/>
+          <w:bCs w:val="1"/>
           <w:rtl w:val="0"/>
         </w:rPr>
         <w:t xml:space="preserve"> Funcionalidades y Actividades Implementadas</w:t>
@@ -907,6 +917,7 @@
         <w:ind w:left="720" w:hanging="360"/>
         <w:rPr>
           <w:b w:val="1"/>
+          <w:bCs w:val="1"/>
           <w:sz w:val="40"/>
           <w:szCs w:val="40"/>
         </w:rPr>
@@ -916,6 +927,7 @@
       <w:r>
         <w:rPr>
           <w:b w:val="1"/>
+          <w:bCs w:val="1"/>
           <w:rtl w:val="0"/>
         </w:rPr>
         <w:t xml:space="preserve"> Demostración del Incremento</w:t>
@@ -1065,6 +1077,7 @@
         <w:ind w:left="720" w:hanging="360"/>
         <w:rPr>
           <w:b w:val="1"/>
+          <w:bCs w:val="1"/>
           <w:sz w:val="40"/>
           <w:szCs w:val="40"/>
         </w:rPr>
@@ -1074,6 +1087,7 @@
       <w:r>
         <w:rPr>
           <w:b w:val="1"/>
+          <w:bCs w:val="1"/>
           <w:rtl w:val="0"/>
         </w:rPr>
         <w:t xml:space="preserve"> Resultados vs. Planificación</w:t>
@@ -1596,6 +1610,7 @@
         <w:ind w:left="720" w:hanging="360"/>
         <w:rPr>
           <w:b w:val="1"/>
+          <w:bCs w:val="1"/>
           <w:sz w:val="40"/>
           <w:szCs w:val="40"/>
         </w:rPr>
@@ -1605,6 +1620,7 @@
       <w:r>
         <w:rPr>
           <w:b w:val="1"/>
+          <w:bCs w:val="1"/>
           <w:rtl w:val="0"/>
         </w:rPr>
         <w:t xml:space="preserve"> Feedback Product Owner / Profesora</w:t>
@@ -1649,6 +1665,7 @@
         <w:ind w:left="720" w:hanging="360"/>
         <w:rPr>
           <w:b w:val="1"/>
+          <w:bCs w:val="1"/>
           <w:sz w:val="40"/>
           <w:szCs w:val="40"/>
         </w:rPr>
@@ -1658,6 +1675,7 @@
       <w:r>
         <w:rPr>
           <w:b w:val="1"/>
+          <w:bCs w:val="1"/>
           <w:rtl w:val="0"/>
         </w:rPr>
         <w:t xml:space="preserve"> Valor Entregado</w:t>
@@ -1718,6 +1736,7 @@
         <w:ind w:left="720" w:hanging="360"/>
         <w:rPr>
           <w:b w:val="1"/>
+          <w:bCs w:val="1"/>
           <w:sz w:val="40"/>
           <w:szCs w:val="40"/>
         </w:rPr>
@@ -1727,6 +1746,7 @@
       <w:r>
         <w:rPr>
           <w:b w:val="1"/>
+          <w:bCs w:val="1"/>
           <w:rtl w:val="0"/>
         </w:rPr>
         <w:t xml:space="preserve"> Próximos Pasos (Sprint 2)</w:t>
@@ -1877,6 +1897,7 @@
         <w:ind w:left="720" w:hanging="360"/>
         <w:rPr>
           <w:b w:val="1"/>
+          <w:bCs w:val="1"/>
           <w:sz w:val="40"/>
           <w:szCs w:val="40"/>
         </w:rPr>
@@ -1886,6 +1907,7 @@
       <w:r>
         <w:rPr>
           <w:b w:val="1"/>
+          <w:bCs w:val="1"/>
           <w:rtl w:val="0"/>
         </w:rPr>
         <w:t xml:space="preserve"> Evidencias</w:t>
@@ -2629,6 +2651,7 @@
     </w:pPr>
     <w:rPr>
       <w:b w:val="0"/>
+      <w:bCs w:val="0"/>
       <w:sz w:val="32"/>
       <w:szCs w:val="32"/>
     </w:rPr>
@@ -2645,6 +2668,7 @@
     </w:pPr>
     <w:rPr>
       <w:b w:val="0"/>
+      <w:bCs w:val="0"/>
       <w:color w:val="434343"/>
       <w:sz w:val="28"/>
       <w:szCs w:val="28"/>
@@ -2694,6 +2718,7 @@
     </w:pPr>
     <w:rPr>
       <w:i w:val="1"/>
+      <w:iCs w:val="1"/>
       <w:color w:val="666666"/>
       <w:sz w:val="22"/>
       <w:szCs w:val="22"/>
@@ -2727,6 +2752,7 @@
     <w:rPr>
       <w:rFonts w:ascii="Arial" w:cs="Arial" w:eastAsia="Arial" w:hAnsi="Arial"/>
       <w:i w:val="0"/>
+      <w:iCs w:val="0"/>
       <w:color w:val="666666"/>
       <w:sz w:val="30"/>
       <w:szCs w:val="30"/>

</xml_diff>